<commit_message>
Lab2Additional, changing doc file
</commit_message>
<xml_diff>
--- a/Колмагін_ІП-84_лаб2.1-2.2.docx
+++ b/Колмагін_ІП-84_лаб2.1-2.2.docx
@@ -520,7 +520,6 @@
           <w:b/>
           <w:sz w:val="52"/>
           <w:szCs w:val="52"/>
-          <w:lang w:val="en-US"/>
         </w:rPr>
         <w:t>2</w:t>
       </w:r>
@@ -6609,9 +6608,10 @@
           <w:b/>
           <w:bCs/>
           <w:i/>
-          <w:sz w:val="28"/>
-          <w:szCs w:val="28"/>
-          <w:lang w:val="uk-UA"/>
+          <w:noProof/>
+          <w:sz w:val="28"/>
+          <w:szCs w:val="28"/>
+          <w:lang w:val="en-US" w:eastAsia="en-US"/>
         </w:rPr>
         <w:lastRenderedPageBreak/>
         <w:drawing>
@@ -6670,9 +6670,10 @@
           <w:b/>
           <w:bCs/>
           <w:i/>
-          <w:sz w:val="28"/>
-          <w:szCs w:val="28"/>
-          <w:lang w:val="uk-UA"/>
+          <w:noProof/>
+          <w:sz w:val="28"/>
+          <w:szCs w:val="28"/>
+          <w:lang w:val="en-US" w:eastAsia="en-US"/>
         </w:rPr>
         <w:drawing>
           <wp:inline distT="0" distB="0" distL="0" distR="0" wp14:anchorId="1AC25081" wp14:editId="430B8333">
@@ -6725,6 +6726,54 @@
           <w:lang w:val="uk-UA"/>
         </w:rPr>
       </w:pPr>
+      <w:r>
+        <w:rPr>
+          <w:b/>
+          <w:bCs/>
+          <w:i/>
+          <w:sz w:val="28"/>
+          <w:szCs w:val="28"/>
+          <w:lang w:val="uk-UA"/>
+        </w:rPr>
+        <w:lastRenderedPageBreak/>
+        <w:drawing>
+          <wp:inline distT="0" distB="0" distL="0" distR="0" wp14:anchorId="1DBA5FF4" wp14:editId="684F347E">
+            <wp:extent cx="5940425" cy="4291330"/>
+            <wp:effectExtent l="0" t="0" r="3175" b="0"/>
+            <wp:docPr id="2" name="Рисунок 2"/>
+            <wp:cNvGraphicFramePr>
+              <a:graphicFrameLocks xmlns:a="http://schemas.openxmlformats.org/drawingml/2006/main" noChangeAspect="1"/>
+            </wp:cNvGraphicFramePr>
+            <a:graphic xmlns:a="http://schemas.openxmlformats.org/drawingml/2006/main">
+              <a:graphicData uri="http://schemas.openxmlformats.org/drawingml/2006/picture">
+                <pic:pic xmlns:pic="http://schemas.openxmlformats.org/drawingml/2006/picture">
+                  <pic:nvPicPr>
+                    <pic:cNvPr id="1" name=""/>
+                    <pic:cNvPicPr/>
+                  </pic:nvPicPr>
+                  <pic:blipFill>
+                    <a:blip r:embed="rId13"/>
+                    <a:stretch>
+                      <a:fillRect/>
+                    </a:stretch>
+                  </pic:blipFill>
+                  <pic:spPr>
+                    <a:xfrm>
+                      <a:off x="0" y="0"/>
+                      <a:ext cx="5940425" cy="4291330"/>
+                    </a:xfrm>
+                    <a:prstGeom prst="rect">
+                      <a:avLst/>
+                    </a:prstGeom>
+                  </pic:spPr>
+                </pic:pic>
+              </a:graphicData>
+            </a:graphic>
+          </wp:inline>
+        </w:drawing>
+      </w:r>
+      <w:bookmarkStart w:id="0" w:name="_GoBack"/>
+      <w:bookmarkEnd w:id="0"/>
     </w:p>
     <w:p>
       <w:pPr>
@@ -6749,12 +6798,144 @@
         <w:rPr>
           <w:b/>
           <w:bCs/>
-          <w:i/>
           <w:sz w:val="28"/>
           <w:szCs w:val="28"/>
           <w:lang w:val="uk-UA"/>
         </w:rPr>
       </w:pPr>
+      <w:r>
+        <w:rPr>
+          <w:b/>
+          <w:bCs/>
+          <w:sz w:val="28"/>
+          <w:szCs w:val="28"/>
+          <w:lang w:val="uk-UA"/>
+        </w:rPr>
+        <w:t>Висновки</w:t>
+      </w:r>
+    </w:p>
+    <w:p>
+      <w:pPr>
+        <w:rPr>
+          <w:sz w:val="28"/>
+          <w:szCs w:val="28"/>
+          <w:lang w:val="uk-UA"/>
+        </w:rPr>
+      </w:pPr>
+      <w:r>
+        <w:rPr>
+          <w:sz w:val="28"/>
+          <w:szCs w:val="28"/>
+          <w:lang w:val="uk-UA"/>
+        </w:rPr>
+        <w:t>В даній лабораторній роботі ми дослідили</w:t>
+      </w:r>
+      <w:r>
+        <w:rPr>
+          <w:lang w:val="uk-UA"/>
+        </w:rPr>
+        <w:t xml:space="preserve"> </w:t>
+      </w:r>
+      <w:r>
+        <w:rPr>
+          <w:sz w:val="28"/>
+          <w:szCs w:val="28"/>
+          <w:lang w:val="uk-UA"/>
+        </w:rPr>
+        <w:t>принципами ре</w:t>
+      </w:r>
+      <w:r>
+        <w:rPr>
+          <w:sz w:val="28"/>
+          <w:szCs w:val="28"/>
+          <w:lang w:val="uk-UA"/>
+        </w:rPr>
+        <w:t xml:space="preserve">алізації спектрального аналізу </w:t>
+      </w:r>
+      <w:r>
+        <w:rPr>
+          <w:sz w:val="28"/>
+          <w:szCs w:val="28"/>
+          <w:lang w:val="uk-UA"/>
+        </w:rPr>
+        <w:t>випадкових сигналів на основі алгоритму перетворення Фур'є</w:t>
+      </w:r>
+      <w:r>
+        <w:rPr>
+          <w:sz w:val="28"/>
+          <w:szCs w:val="28"/>
+          <w:lang w:val="uk-UA"/>
+        </w:rPr>
+        <w:t xml:space="preserve">, </w:t>
+      </w:r>
+      <w:r>
+        <w:rPr>
+          <w:sz w:val="28"/>
+          <w:szCs w:val="28"/>
+          <w:lang w:val="uk-UA"/>
+        </w:rPr>
+        <w:t>принципами реалізації прискореного спектрального</w:t>
+      </w:r>
+    </w:p>
+    <w:p>
+      <w:pPr>
+        <w:rPr>
+          <w:sz w:val="28"/>
+          <w:szCs w:val="28"/>
+          <w:lang w:val="uk-UA"/>
+        </w:rPr>
+      </w:pPr>
+      <w:r>
+        <w:rPr>
+          <w:sz w:val="28"/>
+          <w:szCs w:val="28"/>
+          <w:lang w:val="uk-UA"/>
+        </w:rPr>
+        <w:t>аналізу випадкових сигналів на основі алгоритму швидкого перетворення Фур'є</w:t>
+      </w:r>
+      <w:r>
+        <w:rPr>
+          <w:sz w:val="28"/>
+          <w:szCs w:val="28"/>
+          <w:lang w:val="uk-UA"/>
+        </w:rPr>
+        <w:t>. На основі знайдених даних знайшли спектр. Побудували графіки для ,</w:t>
+      </w:r>
+      <w:r>
+        <w:t xml:space="preserve"> </w:t>
+      </w:r>
+      <w:r>
+        <w:rPr>
+          <w:sz w:val="28"/>
+          <w:szCs w:val="28"/>
+          <w:lang w:val="uk-UA"/>
+        </w:rPr>
+        <w:t>дискретного перетворення Фур’є</w:t>
+      </w:r>
+      <w:r>
+        <w:rPr>
+          <w:sz w:val="28"/>
+          <w:szCs w:val="28"/>
+          <w:lang w:val="uk-UA"/>
+        </w:rPr>
+        <w:t xml:space="preserve">, </w:t>
+      </w:r>
+      <w:r>
+        <w:rPr>
+          <w:sz w:val="28"/>
+          <w:szCs w:val="28"/>
+          <w:lang w:val="uk-UA"/>
+        </w:rPr>
+        <w:t>швидкого перетворення Фур’є</w:t>
+      </w:r>
+      <w:r>
+        <w:rPr>
+          <w:sz w:val="28"/>
+          <w:szCs w:val="28"/>
+          <w:lang w:val="uk-UA"/>
+        </w:rPr>
+        <w:t>, а також складності цих алгоритмів. Дані знання знадобляться нам у нашій подальшій кар’єрі.</w:t>
+      </w:r>
     </w:p>
     <w:p>
       <w:pPr>
@@ -6762,190 +6943,11 @@
           <w:tab w:val="left" w:pos="0"/>
         </w:tabs>
         <w:rPr>
-          <w:b/>
-          <w:bCs/>
-          <w:i/>
           <w:sz w:val="28"/>
           <w:szCs w:val="28"/>
           <w:lang w:val="uk-UA"/>
         </w:rPr>
       </w:pPr>
-    </w:p>
-    <w:p>
-      <w:pPr>
-        <w:tabs>
-          <w:tab w:val="left" w:pos="0"/>
-        </w:tabs>
-        <w:rPr>
-          <w:b/>
-          <w:bCs/>
-          <w:i/>
-          <w:sz w:val="28"/>
-          <w:szCs w:val="28"/>
-          <w:lang w:val="uk-UA"/>
-        </w:rPr>
-      </w:pPr>
-    </w:p>
-    <w:p>
-      <w:pPr>
-        <w:tabs>
-          <w:tab w:val="left" w:pos="0"/>
-        </w:tabs>
-        <w:rPr>
-          <w:b/>
-          <w:bCs/>
-          <w:sz w:val="28"/>
-          <w:szCs w:val="28"/>
-          <w:lang w:val="uk-UA"/>
-        </w:rPr>
-      </w:pPr>
-      <w:r>
-        <w:rPr>
-          <w:b/>
-          <w:bCs/>
-          <w:sz w:val="28"/>
-          <w:szCs w:val="28"/>
-          <w:lang w:val="uk-UA"/>
-        </w:rPr>
-        <w:t>Висновки</w:t>
-      </w:r>
-    </w:p>
-    <w:p>
-      <w:pPr>
-        <w:rPr>
-          <w:sz w:val="28"/>
-          <w:szCs w:val="28"/>
-          <w:lang w:val="uk-UA"/>
-        </w:rPr>
-      </w:pPr>
-      <w:r>
-        <w:rPr>
-          <w:sz w:val="28"/>
-          <w:szCs w:val="28"/>
-          <w:lang w:val="uk-UA"/>
-        </w:rPr>
-        <w:t>В даній лабораторній роботі ми дослідили</w:t>
-      </w:r>
-      <w:r>
-        <w:rPr>
-          <w:lang w:val="uk-UA"/>
-        </w:rPr>
-        <w:t xml:space="preserve"> </w:t>
-      </w:r>
-      <w:r>
-        <w:rPr>
-          <w:sz w:val="28"/>
-          <w:szCs w:val="28"/>
-          <w:lang w:val="uk-UA"/>
-        </w:rPr>
-        <w:t>принципами ре</w:t>
-      </w:r>
-      <w:r>
-        <w:rPr>
-          <w:sz w:val="28"/>
-          <w:szCs w:val="28"/>
-          <w:lang w:val="uk-UA"/>
-        </w:rPr>
-        <w:t xml:space="preserve">алізації спектрального аналізу </w:t>
-      </w:r>
-      <w:r>
-        <w:rPr>
-          <w:sz w:val="28"/>
-          <w:szCs w:val="28"/>
-          <w:lang w:val="uk-UA"/>
-        </w:rPr>
-        <w:t>випадкових сигналів на основі алгоритму перетворення Фур'є</w:t>
-      </w:r>
-      <w:r>
-        <w:rPr>
-          <w:sz w:val="28"/>
-          <w:szCs w:val="28"/>
-          <w:lang w:val="uk-UA"/>
-        </w:rPr>
-        <w:t xml:space="preserve">, </w:t>
-      </w:r>
-      <w:r>
-        <w:rPr>
-          <w:sz w:val="28"/>
-          <w:szCs w:val="28"/>
-          <w:lang w:val="uk-UA"/>
-        </w:rPr>
-        <w:t>принципами реалізації прискореного спектрального</w:t>
-      </w:r>
-    </w:p>
-    <w:p>
-      <w:pPr>
-        <w:rPr>
-          <w:sz w:val="28"/>
-          <w:szCs w:val="28"/>
-          <w:lang w:val="uk-UA"/>
-        </w:rPr>
-      </w:pPr>
-      <w:r>
-        <w:rPr>
-          <w:sz w:val="28"/>
-          <w:szCs w:val="28"/>
-          <w:lang w:val="uk-UA"/>
-        </w:rPr>
-        <w:t>аналізу випадкових сигналів на основі алгоритму швидкого перетворення Фур'є</w:t>
-      </w:r>
-      <w:r>
-        <w:rPr>
-          <w:sz w:val="28"/>
-          <w:szCs w:val="28"/>
-          <w:lang w:val="uk-UA"/>
-        </w:rPr>
-        <w:t>. На основі знайдених даних знайшли спектр. Побудували графіки для ,</w:t>
-      </w:r>
-      <w:r>
-        <w:t xml:space="preserve"> </w:t>
-      </w:r>
-      <w:r>
-        <w:rPr>
-          <w:sz w:val="28"/>
-          <w:szCs w:val="28"/>
-          <w:lang w:val="uk-UA"/>
-        </w:rPr>
-        <w:t>дискретного перетворення Фур’є</w:t>
-      </w:r>
-      <w:r>
-        <w:rPr>
-          <w:sz w:val="28"/>
-          <w:szCs w:val="28"/>
-          <w:lang w:val="uk-UA"/>
-        </w:rPr>
-        <w:t xml:space="preserve">, </w:t>
-      </w:r>
-      <w:r>
-        <w:rPr>
-          <w:sz w:val="28"/>
-          <w:szCs w:val="28"/>
-          <w:lang w:val="uk-UA"/>
-        </w:rPr>
-        <w:t>швидкого перетворення Фур’є</w:t>
-      </w:r>
-      <w:r>
-        <w:rPr>
-          <w:sz w:val="28"/>
-          <w:szCs w:val="28"/>
-          <w:lang w:val="uk-UA"/>
-        </w:rPr>
-        <w:t>, а також складності цих алгоритмів. Дані знання знадобляться нам у нашій подальшій кар’єрі.</w:t>
-      </w:r>
-    </w:p>
-    <w:p>
-      <w:pPr>
-        <w:tabs>
-          <w:tab w:val="left" w:pos="0"/>
-        </w:tabs>
-        <w:rPr>
-          <w:sz w:val="28"/>
-          <w:szCs w:val="28"/>
-          <w:lang w:val="uk-UA"/>
-        </w:rPr>
-      </w:pPr>
-      <w:bookmarkStart w:id="0" w:name="_GoBack"/>
-      <w:bookmarkEnd w:id="0"/>
     </w:p>
     <w:sectPr>
       <w:pgSz w:w="11906" w:h="16838"/>

</xml_diff>